<commit_message>
Selenium-Selenium Class Notes-Chapters 17, 18, 19, and 20 Added
</commit_message>
<xml_diff>
--- a/src/main/resources/notes/Chapter16.docx
+++ b/src/main/resources/notes/Chapter16.docx
@@ -40,7 +40,7 @@
         <w:t>1</w:t>
       </w:r>
       <w:r>
-        <w:t>5</w:t>
+        <w:t>6</w:t>
       </w:r>
       <w:r>
         <w:t xml:space="preserve">  -</w:t>
@@ -153,13 +153,7 @@
         <w:jc w:val="both"/>
       </w:pPr>
       <w:r>
-        <w:t>Opens a new browser tab.</w:t>
-      </w:r>
-      <w:r>
-        <w:t xml:space="preserve"> </w:t>
-      </w:r>
-      <w:r>
-        <w:t>Switches the WebDriver's focus to the newly created tab, allowing subsequent commands to interact with elements within that tab.</w:t>
+        <w:t>Opens a new browser tab. Switches the WebDriver's focus to the newly created tab, allowing subsequent commands to interact with elements within that tab.</w:t>
       </w:r>
     </w:p>
     <w:p>

</xml_diff>